<commit_message>
updated the data quality notes
</commit_message>
<xml_diff>
--- a/Mental Health Data/Data Quality Notes.docx
+++ b/Mental Health Data/Data Quality Notes.docx
@@ -1,6 +1,6 @@
 
 <file path=word/document.xml><?xml version="1.0" encoding="utf-8"?>
-<w:document xmlns:wpc="http://schemas.microsoft.com/office/word/2010/wordprocessingCanvas" xmlns:cx="http://schemas.microsoft.com/office/drawing/2014/chartex" xmlns:cx1="http://schemas.microsoft.com/office/drawing/2015/9/8/chartex" xmlns:cx2="http://schemas.microsoft.com/office/drawing/2015/10/21/chartex" xmlns:cx3="http://schemas.microsoft.com/office/drawing/2016/5/9/chartex" xmlns:cx4="http://schemas.microsoft.com/office/drawing/2016/5/10/chartex" xmlns:cx5="http://schemas.microsoft.com/office/drawing/2016/5/11/chartex" xmlns:cx6="http://schemas.microsoft.com/office/drawing/2016/5/12/chartex" xmlns:cx7="http://schemas.microsoft.com/office/drawing/2016/5/13/chartex" xmlns:cx8="http://schemas.microsoft.com/office/drawing/2016/5/14/chartex" xmlns:mc="http://schemas.openxmlformats.org/markup-compatibility/2006" xmlns:aink="http://schemas.microsoft.com/office/drawing/2016/ink" xmlns:am3d="http://schemas.microsoft.com/office/drawing/2017/model3d" xmlns:o="urn:schemas-microsoft-com:office:office" xmlns:oel="http://schemas.microsoft.com/office/2019/extlst" xmlns:r="http://schemas.openxmlformats.org/officeDocument/2006/relationships" xmlns:m="http://schemas.openxmlformats.org/officeDocument/2006/math" xmlns:v="urn:schemas-microsoft-com:vml" xmlns:wp14="http://schemas.microsoft.com/office/word/2010/wordprocessingDrawing" xmlns:wp="http://schemas.openxmlformats.org/drawingml/2006/wordprocessingDrawing" xmlns:w10="urn:schemas-microsoft-com:office:word" xmlns:w="http://schemas.openxmlformats.org/wordprocessingml/2006/main" xmlns:w14="http://schemas.microsoft.com/office/word/2010/wordml" xmlns:w15="http://schemas.microsoft.com/office/word/2012/wordml" xmlns:w16cex="http://schemas.microsoft.com/office/word/2018/wordml/cex" xmlns:w16cid="http://schemas.microsoft.com/office/word/2016/wordml/cid" xmlns:w16="http://schemas.microsoft.com/office/word/2018/wordml" xmlns:w16du="http://schemas.microsoft.com/office/word/2023/wordml/word16du" xmlns:w16sdtdh="http://schemas.microsoft.com/office/word/2020/wordml/sdtdatahash" xmlns:w16se="http://schemas.microsoft.com/office/word/2015/wordml/symex" xmlns:wpg="http://schemas.microsoft.com/office/word/2010/wordprocessingGroup" xmlns:wpi="http://schemas.microsoft.com/office/word/2010/wordprocessingInk" xmlns:wne="http://schemas.microsoft.com/office/word/2006/wordml" xmlns:wps="http://schemas.microsoft.com/office/word/2010/wordprocessingShape" mc:Ignorable="w14 w15 w16se w16cid w16 w16cex w16sdtdh w16du wp14">
+<w:document xmlns:wpc="http://schemas.microsoft.com/office/word/2010/wordprocessingCanvas" xmlns:cx="http://schemas.microsoft.com/office/drawing/2014/chartex" xmlns:cx1="http://schemas.microsoft.com/office/drawing/2015/9/8/chartex" xmlns:cx2="http://schemas.microsoft.com/office/drawing/2015/10/21/chartex" xmlns:cx3="http://schemas.microsoft.com/office/drawing/2016/5/9/chartex" xmlns:cx4="http://schemas.microsoft.com/office/drawing/2016/5/10/chartex" xmlns:cx5="http://schemas.microsoft.com/office/drawing/2016/5/11/chartex" xmlns:cx6="http://schemas.microsoft.com/office/drawing/2016/5/12/chartex" xmlns:cx7="http://schemas.microsoft.com/office/drawing/2016/5/13/chartex" xmlns:cx8="http://schemas.microsoft.com/office/drawing/2016/5/14/chartex" xmlns:mc="http://schemas.openxmlformats.org/markup-compatibility/2006" xmlns:aink="http://schemas.microsoft.com/office/drawing/2016/ink" xmlns:am3d="http://schemas.microsoft.com/office/drawing/2017/model3d" xmlns:o="urn:schemas-microsoft-com:office:office" xmlns:oel="http://schemas.microsoft.com/office/2019/extlst" xmlns:r="http://schemas.openxmlformats.org/officeDocument/2006/relationships" xmlns:m="http://schemas.openxmlformats.org/officeDocument/2006/math" xmlns:v="urn:schemas-microsoft-com:vml" xmlns:wp14="http://schemas.microsoft.com/office/word/2010/wordprocessingDrawing" xmlns:wp="http://schemas.openxmlformats.org/drawingml/2006/wordprocessingDrawing" xmlns:w10="urn:schemas-microsoft-com:office:word" xmlns:w="http://schemas.openxmlformats.org/wordprocessingml/2006/main" xmlns:w14="http://schemas.microsoft.com/office/word/2010/wordml" xmlns:w15="http://schemas.microsoft.com/office/word/2012/wordml" xmlns:w16cex="http://schemas.microsoft.com/office/word/2018/wordml/cex" xmlns:w16cid="http://schemas.microsoft.com/office/word/2016/wordml/cid" xmlns:w16="http://schemas.microsoft.com/office/word/2018/wordml" xmlns:w16du="http://schemas.microsoft.com/office/word/2023/wordml/word16du" xmlns:w16sdtdh="http://schemas.microsoft.com/office/word/2020/wordml/sdtdatahash" xmlns:w16sdtfl="http://schemas.microsoft.com/office/word/2024/wordml/sdtformatlock" xmlns:w16se="http://schemas.microsoft.com/office/word/2015/wordml/symex" xmlns:wpg="http://schemas.microsoft.com/office/word/2010/wordprocessingGroup" xmlns:wpi="http://schemas.microsoft.com/office/word/2010/wordprocessingInk" xmlns:wne="http://schemas.microsoft.com/office/word/2006/wordml" xmlns:wps="http://schemas.microsoft.com/office/word/2010/wordprocessingShape" mc:Ignorable="w14 w15 w16se w16cid w16 w16cex w16sdtdh w16sdtfl w16du wp14">
   <w:body>
     <w:p>
       <w:r>
@@ -11,17 +11,357 @@
       <w:r>
         <w:t>Completeness:</w:t>
       </w:r>
+    </w:p>
+    <w:tbl>
+      <w:tblPr>
+        <w:tblStyle w:val="TableGrid"/>
+        <w:tblW w:w="8568" w:type="dxa"/>
+        <w:tblInd w:w="720" w:type="dxa"/>
+        <w:tblLook w:val="04A0" w:firstRow="1" w:lastRow="0" w:firstColumn="1" w:lastColumn="0" w:noHBand="0" w:noVBand="1"/>
+      </w:tblPr>
+      <w:tblGrid>
+        <w:gridCol w:w="4282"/>
+        <w:gridCol w:w="4286"/>
+      </w:tblGrid>
+      <w:tr>
+        <w:trPr>
+          <w:trHeight w:val="296"/>
+        </w:trPr>
+        <w:tc>
+          <w:tcPr>
+            <w:tcW w:w="4282" w:type="dxa"/>
+          </w:tcPr>
+          <w:p>
+            <w:pPr>
+              <w:pStyle w:val="ListParagraph"/>
+              <w:ind w:left="0"/>
+            </w:pPr>
+            <w:r>
+              <w:t>Column</w:t>
+            </w:r>
+          </w:p>
+        </w:tc>
+        <w:tc>
+          <w:tcPr>
+            <w:tcW w:w="4286" w:type="dxa"/>
+          </w:tcPr>
+          <w:p>
+            <w:pPr>
+              <w:pStyle w:val="ListParagraph"/>
+              <w:ind w:left="0"/>
+            </w:pPr>
+            <w:r>
+              <w:t xml:space="preserve">Number of empty </w:t>
+            </w:r>
+            <w:r>
+              <w:t>entries</w:t>
+            </w:r>
+          </w:p>
+        </w:tc>
+      </w:tr>
+      <w:tr>
+        <w:trPr>
+          <w:trHeight w:val="279"/>
+        </w:trPr>
+        <w:tc>
+          <w:tcPr>
+            <w:tcW w:w="4282" w:type="dxa"/>
+          </w:tcPr>
+          <w:p>
+            <w:pPr>
+              <w:pStyle w:val="ListParagraph"/>
+              <w:ind w:left="0"/>
+            </w:pPr>
+            <w:r>
+              <w:t>Profession</w:t>
+            </w:r>
+          </w:p>
+        </w:tc>
+        <w:tc>
+          <w:tcPr>
+            <w:tcW w:w="4286" w:type="dxa"/>
+          </w:tcPr>
+          <w:p>
+            <w:pPr>
+              <w:pStyle w:val="ListParagraph"/>
+              <w:ind w:left="0"/>
+            </w:pPr>
+            <w:r>
+              <w:t>36630</w:t>
+            </w:r>
+          </w:p>
+        </w:tc>
+      </w:tr>
+      <w:tr>
+        <w:trPr>
+          <w:trHeight w:val="296"/>
+        </w:trPr>
+        <w:tc>
+          <w:tcPr>
+            <w:tcW w:w="4282" w:type="dxa"/>
+          </w:tcPr>
+          <w:p>
+            <w:pPr>
+              <w:pStyle w:val="ListParagraph"/>
+              <w:ind w:left="0"/>
+            </w:pPr>
+            <w:r>
+              <w:t>Academic Pressure</w:t>
+            </w:r>
+            <w:r>
+              <w:t xml:space="preserve">, </w:t>
+            </w:r>
+            <w:r>
+              <w:t>Study Satisfaction</w:t>
+            </w:r>
+          </w:p>
+        </w:tc>
+        <w:tc>
+          <w:tcPr>
+            <w:tcW w:w="4286" w:type="dxa"/>
+          </w:tcPr>
+          <w:p>
+            <w:pPr>
+              <w:pStyle w:val="ListParagraph"/>
+              <w:ind w:left="0"/>
+            </w:pPr>
+            <w:r>
+              <w:t>112803</w:t>
+            </w:r>
+          </w:p>
+        </w:tc>
+      </w:tr>
+      <w:tr>
+        <w:trPr>
+          <w:trHeight w:val="279"/>
+        </w:trPr>
+        <w:tc>
+          <w:tcPr>
+            <w:tcW w:w="4282" w:type="dxa"/>
+          </w:tcPr>
+          <w:p>
+            <w:pPr>
+              <w:pStyle w:val="ListParagraph"/>
+              <w:ind w:left="0"/>
+            </w:pPr>
+            <w:r>
+              <w:t>Work Pressure</w:t>
+            </w:r>
+          </w:p>
+        </w:tc>
+        <w:tc>
+          <w:tcPr>
+            <w:tcW w:w="4286" w:type="dxa"/>
+          </w:tcPr>
+          <w:p>
+            <w:pPr>
+              <w:pStyle w:val="ListParagraph"/>
+              <w:ind w:left="0"/>
+            </w:pPr>
+            <w:r>
+              <w:t>27918</w:t>
+            </w:r>
+          </w:p>
+        </w:tc>
+      </w:tr>
+      <w:tr>
+        <w:trPr>
+          <w:trHeight w:val="296"/>
+        </w:trPr>
+        <w:tc>
+          <w:tcPr>
+            <w:tcW w:w="4282" w:type="dxa"/>
+          </w:tcPr>
+          <w:p>
+            <w:pPr>
+              <w:pStyle w:val="ListParagraph"/>
+              <w:ind w:left="0"/>
+            </w:pPr>
+            <w:r>
+              <w:t>CGPA</w:t>
+            </w:r>
+          </w:p>
+        </w:tc>
+        <w:tc>
+          <w:tcPr>
+            <w:tcW w:w="4286" w:type="dxa"/>
+          </w:tcPr>
+          <w:p>
+            <w:pPr>
+              <w:pStyle w:val="ListParagraph"/>
+              <w:ind w:left="0"/>
+            </w:pPr>
+            <w:r>
+              <w:t>112802</w:t>
+            </w:r>
+          </w:p>
+        </w:tc>
+      </w:tr>
+      <w:tr>
+        <w:trPr>
+          <w:trHeight w:val="279"/>
+        </w:trPr>
+        <w:tc>
+          <w:tcPr>
+            <w:tcW w:w="4282" w:type="dxa"/>
+          </w:tcPr>
+          <w:p>
+            <w:pPr>
+              <w:pStyle w:val="ListParagraph"/>
+              <w:ind w:left="0"/>
+            </w:pPr>
+            <w:r>
+              <w:t>Job Satisfaction</w:t>
+            </w:r>
+          </w:p>
+        </w:tc>
+        <w:tc>
+          <w:tcPr>
+            <w:tcW w:w="4286" w:type="dxa"/>
+          </w:tcPr>
+          <w:p>
+            <w:pPr>
+              <w:pStyle w:val="ListParagraph"/>
+              <w:ind w:left="0"/>
+            </w:pPr>
+            <w:r>
+              <w:t>27910</w:t>
+            </w:r>
+          </w:p>
+        </w:tc>
+      </w:tr>
+      <w:tr>
+        <w:trPr>
+          <w:trHeight w:val="296"/>
+        </w:trPr>
+        <w:tc>
+          <w:tcPr>
+            <w:tcW w:w="4282" w:type="dxa"/>
+          </w:tcPr>
+          <w:p>
+            <w:pPr>
+              <w:pStyle w:val="ListParagraph"/>
+              <w:ind w:left="0"/>
+            </w:pPr>
+            <w:r>
+              <w:t>Degree</w:t>
+            </w:r>
+          </w:p>
+        </w:tc>
+        <w:tc>
+          <w:tcPr>
+            <w:tcW w:w="4286" w:type="dxa"/>
+          </w:tcPr>
+          <w:p>
+            <w:pPr>
+              <w:pStyle w:val="ListParagraph"/>
+              <w:ind w:left="0"/>
+            </w:pPr>
+            <w:r>
+              <w:t>2</w:t>
+            </w:r>
+          </w:p>
+        </w:tc>
+      </w:tr>
+      <w:tr>
+        <w:trPr>
+          <w:trHeight w:val="376"/>
+        </w:trPr>
+        <w:tc>
+          <w:tcPr>
+            <w:tcW w:w="4282" w:type="dxa"/>
+          </w:tcPr>
+          <w:p>
+            <w:pPr>
+              <w:pStyle w:val="ListParagraph"/>
+              <w:ind w:left="0"/>
+            </w:pPr>
+            <w:r>
+              <w:t>Dietary Habits, Financial Stress</w:t>
+            </w:r>
+          </w:p>
+        </w:tc>
+        <w:tc>
+          <w:tcPr>
+            <w:tcW w:w="4286" w:type="dxa"/>
+          </w:tcPr>
+          <w:p>
+            <w:pPr>
+              <w:pStyle w:val="ListParagraph"/>
+              <w:ind w:left="0"/>
+            </w:pPr>
+            <w:r>
+              <w:t>4</w:t>
+            </w:r>
+          </w:p>
+        </w:tc>
+      </w:tr>
+    </w:tbl>
+    <w:p>
+      <w:pPr>
+        <w:pStyle w:val="ListParagraph"/>
+      </w:pPr>
     </w:p>
     <w:p>
       <w:pPr>
         <w:pStyle w:val="ListParagraph"/>
         <w:numPr>
           <w:ilvl w:val="0"/>
-          <w:numId w:val="4"/>
+          <w:numId w:val="5"/>
         </w:numPr>
       </w:pPr>
+      <w:r>
+        <w:t xml:space="preserve">Majority of entries in </w:t>
+      </w:r>
+      <w:r>
+        <w:t>Academic Pressure, Study Satisfaction</w:t>
+      </w:r>
+      <w:r>
+        <w:t xml:space="preserve"> and </w:t>
+      </w:r>
+      <w:r>
+        <w:t xml:space="preserve">CGPA </w:t>
+      </w:r>
+      <w:r>
+        <w:t xml:space="preserve">are empty and rows with empty values in </w:t>
+      </w:r>
+      <w:r>
+        <w:t>Academic Pressure</w:t>
+      </w:r>
+      <w:r>
+        <w:t xml:space="preserve"> tend to be empty in </w:t>
+      </w:r>
+      <w:r>
+        <w:t xml:space="preserve">Study Satisfaction and </w:t>
+      </w:r>
+      <w:r>
+        <w:t>CGPA</w:t>
+      </w:r>
     </w:p>
-    <w:p/>
+    <w:p>
+      <w:pPr>
+        <w:pStyle w:val="ListParagraph"/>
+        <w:numPr>
+          <w:ilvl w:val="0"/>
+          <w:numId w:val="5"/>
+        </w:numPr>
+      </w:pPr>
+      <w:r>
+        <w:t xml:space="preserve">Entries that are empty in </w:t>
+      </w:r>
+      <w:r>
+        <w:t>Work Pressure</w:t>
+      </w:r>
+      <w:r>
+        <w:t xml:space="preserve"> are also tend to be empty in </w:t>
+      </w:r>
+      <w:r>
+        <w:t>Job Satisfaction</w:t>
+      </w:r>
+      <w:r>
+        <w:t xml:space="preserve"> and Profession</w:t>
+      </w:r>
+    </w:p>
     <w:p>
       <w:r>
         <w:t>Consistency:</w:t>
@@ -202,7 +542,7 @@
 </file>
 
 <file path=word/numbering.xml><?xml version="1.0" encoding="utf-8"?>
-<w:numbering xmlns:wpc="http://schemas.microsoft.com/office/word/2010/wordprocessingCanvas" xmlns:cx="http://schemas.microsoft.com/office/drawing/2014/chartex" xmlns:cx1="http://schemas.microsoft.com/office/drawing/2015/9/8/chartex" xmlns:cx2="http://schemas.microsoft.com/office/drawing/2015/10/21/chartex" xmlns:cx3="http://schemas.microsoft.com/office/drawing/2016/5/9/chartex" xmlns:cx4="http://schemas.microsoft.com/office/drawing/2016/5/10/chartex" xmlns:cx5="http://schemas.microsoft.com/office/drawing/2016/5/11/chartex" xmlns:cx6="http://schemas.microsoft.com/office/drawing/2016/5/12/chartex" xmlns:cx7="http://schemas.microsoft.com/office/drawing/2016/5/13/chartex" xmlns:cx8="http://schemas.microsoft.com/office/drawing/2016/5/14/chartex" xmlns:mc="http://schemas.openxmlformats.org/markup-compatibility/2006" xmlns:aink="http://schemas.microsoft.com/office/drawing/2016/ink" xmlns:am3d="http://schemas.microsoft.com/office/drawing/2017/model3d" xmlns:o="urn:schemas-microsoft-com:office:office" xmlns:oel="http://schemas.microsoft.com/office/2019/extlst" xmlns:r="http://schemas.openxmlformats.org/officeDocument/2006/relationships" xmlns:m="http://schemas.openxmlformats.org/officeDocument/2006/math" xmlns:v="urn:schemas-microsoft-com:vml" xmlns:wp14="http://schemas.microsoft.com/office/word/2010/wordprocessingDrawing" xmlns:wp="http://schemas.openxmlformats.org/drawingml/2006/wordprocessingDrawing" xmlns:w10="urn:schemas-microsoft-com:office:word" xmlns:w="http://schemas.openxmlformats.org/wordprocessingml/2006/main" xmlns:w14="http://schemas.microsoft.com/office/word/2010/wordml" xmlns:w15="http://schemas.microsoft.com/office/word/2012/wordml" xmlns:w16cex="http://schemas.microsoft.com/office/word/2018/wordml/cex" xmlns:w16cid="http://schemas.microsoft.com/office/word/2016/wordml/cid" xmlns:w16="http://schemas.microsoft.com/office/word/2018/wordml" xmlns:w16du="http://schemas.microsoft.com/office/word/2023/wordml/word16du" xmlns:w16sdtdh="http://schemas.microsoft.com/office/word/2020/wordml/sdtdatahash" xmlns:w16se="http://schemas.microsoft.com/office/word/2015/wordml/symex" xmlns:wpg="http://schemas.microsoft.com/office/word/2010/wordprocessingGroup" xmlns:wpi="http://schemas.microsoft.com/office/word/2010/wordprocessingInk" xmlns:wne="http://schemas.microsoft.com/office/word/2006/wordml" xmlns:wps="http://schemas.microsoft.com/office/word/2010/wordprocessingShape" mc:Ignorable="w14 w15 w16se w16cid w16 w16cex w16sdtdh w16du wp14">
+<w:numbering xmlns:wpc="http://schemas.microsoft.com/office/word/2010/wordprocessingCanvas" xmlns:cx="http://schemas.microsoft.com/office/drawing/2014/chartex" xmlns:cx1="http://schemas.microsoft.com/office/drawing/2015/9/8/chartex" xmlns:cx2="http://schemas.microsoft.com/office/drawing/2015/10/21/chartex" xmlns:cx3="http://schemas.microsoft.com/office/drawing/2016/5/9/chartex" xmlns:cx4="http://schemas.microsoft.com/office/drawing/2016/5/10/chartex" xmlns:cx5="http://schemas.microsoft.com/office/drawing/2016/5/11/chartex" xmlns:cx6="http://schemas.microsoft.com/office/drawing/2016/5/12/chartex" xmlns:cx7="http://schemas.microsoft.com/office/drawing/2016/5/13/chartex" xmlns:cx8="http://schemas.microsoft.com/office/drawing/2016/5/14/chartex" xmlns:mc="http://schemas.openxmlformats.org/markup-compatibility/2006" xmlns:aink="http://schemas.microsoft.com/office/drawing/2016/ink" xmlns:am3d="http://schemas.microsoft.com/office/drawing/2017/model3d" xmlns:o="urn:schemas-microsoft-com:office:office" xmlns:oel="http://schemas.microsoft.com/office/2019/extlst" xmlns:r="http://schemas.openxmlformats.org/officeDocument/2006/relationships" xmlns:m="http://schemas.openxmlformats.org/officeDocument/2006/math" xmlns:v="urn:schemas-microsoft-com:vml" xmlns:wp14="http://schemas.microsoft.com/office/word/2010/wordprocessingDrawing" xmlns:wp="http://schemas.openxmlformats.org/drawingml/2006/wordprocessingDrawing" xmlns:w10="urn:schemas-microsoft-com:office:word" xmlns:w="http://schemas.openxmlformats.org/wordprocessingml/2006/main" xmlns:w14="http://schemas.microsoft.com/office/word/2010/wordml" xmlns:w15="http://schemas.microsoft.com/office/word/2012/wordml" xmlns:w16cex="http://schemas.microsoft.com/office/word/2018/wordml/cex" xmlns:w16cid="http://schemas.microsoft.com/office/word/2016/wordml/cid" xmlns:w16="http://schemas.microsoft.com/office/word/2018/wordml" xmlns:w16du="http://schemas.microsoft.com/office/word/2023/wordml/word16du" xmlns:w16sdtdh="http://schemas.microsoft.com/office/word/2020/wordml/sdtdatahash" xmlns:w16sdtfl="http://schemas.microsoft.com/office/word/2024/wordml/sdtformatlock" xmlns:w16se="http://schemas.microsoft.com/office/word/2015/wordml/symex" xmlns:wpg="http://schemas.microsoft.com/office/word/2010/wordprocessingGroup" xmlns:wpi="http://schemas.microsoft.com/office/word/2010/wordprocessingInk" xmlns:wne="http://schemas.microsoft.com/office/word/2006/wordml" xmlns:wps="http://schemas.microsoft.com/office/word/2010/wordprocessingShape" mc:Ignorable="w14 w15 w16se w16cid w16 w16cex w16sdtdh w16sdtfl w16du wp14">
   <w:abstractNum w:abstractNumId="0" w15:restartNumberingAfterBreak="0">
     <w:nsid w:val="0559515F"/>
     <w:multiLevelType w:val="hybridMultilevel"/>
@@ -543,6 +883,119 @@
     </w:lvl>
   </w:abstractNum>
   <w:abstractNum w:abstractNumId="3" w15:restartNumberingAfterBreak="0">
+    <w:nsid w:val="55F43756"/>
+    <w:multiLevelType w:val="hybridMultilevel"/>
+    <w:tmpl w:val="4126CA4E"/>
+    <w:lvl w:ilvl="0" w:tplc="04090001">
+      <w:start w:val="1"/>
+      <w:numFmt w:val="bullet"/>
+      <w:lvlText w:val=""/>
+      <w:lvlJc w:val="left"/>
+      <w:pPr>
+        <w:ind w:left="1440" w:hanging="360"/>
+      </w:pPr>
+      <w:rPr>
+        <w:rFonts w:ascii="Symbol" w:hAnsi="Symbol" w:hint="default"/>
+      </w:rPr>
+    </w:lvl>
+    <w:lvl w:ilvl="1" w:tplc="04090003" w:tentative="1">
+      <w:start w:val="1"/>
+      <w:numFmt w:val="bullet"/>
+      <w:lvlText w:val="o"/>
+      <w:lvlJc w:val="left"/>
+      <w:pPr>
+        <w:ind w:left="2160" w:hanging="360"/>
+      </w:pPr>
+      <w:rPr>
+        <w:rFonts w:ascii="Courier New" w:hAnsi="Courier New" w:cs="Courier New" w:hint="default"/>
+      </w:rPr>
+    </w:lvl>
+    <w:lvl w:ilvl="2" w:tplc="04090005" w:tentative="1">
+      <w:start w:val="1"/>
+      <w:numFmt w:val="bullet"/>
+      <w:lvlText w:val=""/>
+      <w:lvlJc w:val="left"/>
+      <w:pPr>
+        <w:ind w:left="2880" w:hanging="360"/>
+      </w:pPr>
+      <w:rPr>
+        <w:rFonts w:ascii="Wingdings" w:hAnsi="Wingdings" w:hint="default"/>
+      </w:rPr>
+    </w:lvl>
+    <w:lvl w:ilvl="3" w:tplc="04090001" w:tentative="1">
+      <w:start w:val="1"/>
+      <w:numFmt w:val="bullet"/>
+      <w:lvlText w:val=""/>
+      <w:lvlJc w:val="left"/>
+      <w:pPr>
+        <w:ind w:left="3600" w:hanging="360"/>
+      </w:pPr>
+      <w:rPr>
+        <w:rFonts w:ascii="Symbol" w:hAnsi="Symbol" w:hint="default"/>
+      </w:rPr>
+    </w:lvl>
+    <w:lvl w:ilvl="4" w:tplc="04090003" w:tentative="1">
+      <w:start w:val="1"/>
+      <w:numFmt w:val="bullet"/>
+      <w:lvlText w:val="o"/>
+      <w:lvlJc w:val="left"/>
+      <w:pPr>
+        <w:ind w:left="4320" w:hanging="360"/>
+      </w:pPr>
+      <w:rPr>
+        <w:rFonts w:ascii="Courier New" w:hAnsi="Courier New" w:cs="Courier New" w:hint="default"/>
+      </w:rPr>
+    </w:lvl>
+    <w:lvl w:ilvl="5" w:tplc="04090005" w:tentative="1">
+      <w:start w:val="1"/>
+      <w:numFmt w:val="bullet"/>
+      <w:lvlText w:val=""/>
+      <w:lvlJc w:val="left"/>
+      <w:pPr>
+        <w:ind w:left="5040" w:hanging="360"/>
+      </w:pPr>
+      <w:rPr>
+        <w:rFonts w:ascii="Wingdings" w:hAnsi="Wingdings" w:hint="default"/>
+      </w:rPr>
+    </w:lvl>
+    <w:lvl w:ilvl="6" w:tplc="04090001" w:tentative="1">
+      <w:start w:val="1"/>
+      <w:numFmt w:val="bullet"/>
+      <w:lvlText w:val=""/>
+      <w:lvlJc w:val="left"/>
+      <w:pPr>
+        <w:ind w:left="5760" w:hanging="360"/>
+      </w:pPr>
+      <w:rPr>
+        <w:rFonts w:ascii="Symbol" w:hAnsi="Symbol" w:hint="default"/>
+      </w:rPr>
+    </w:lvl>
+    <w:lvl w:ilvl="7" w:tplc="04090003" w:tentative="1">
+      <w:start w:val="1"/>
+      <w:numFmt w:val="bullet"/>
+      <w:lvlText w:val="o"/>
+      <w:lvlJc w:val="left"/>
+      <w:pPr>
+        <w:ind w:left="6480" w:hanging="360"/>
+      </w:pPr>
+      <w:rPr>
+        <w:rFonts w:ascii="Courier New" w:hAnsi="Courier New" w:cs="Courier New" w:hint="default"/>
+      </w:rPr>
+    </w:lvl>
+    <w:lvl w:ilvl="8" w:tplc="04090005" w:tentative="1">
+      <w:start w:val="1"/>
+      <w:numFmt w:val="bullet"/>
+      <w:lvlText w:val=""/>
+      <w:lvlJc w:val="left"/>
+      <w:pPr>
+        <w:ind w:left="7200" w:hanging="360"/>
+      </w:pPr>
+      <w:rPr>
+        <w:rFonts w:ascii="Wingdings" w:hAnsi="Wingdings" w:hint="default"/>
+      </w:rPr>
+    </w:lvl>
+  </w:abstractNum>
+  <w:abstractNum w:abstractNumId="4" w15:restartNumberingAfterBreak="0">
     <w:nsid w:val="5C446628"/>
     <w:multiLevelType w:val="hybridMultilevel"/>
     <w:tmpl w:val="BAD653FE"/>
@@ -659,7 +1112,7 @@
     <w:abstractNumId w:val="2"/>
   </w:num>
   <w:num w:numId="2" w16cid:durableId="992635189">
-    <w:abstractNumId w:val="3"/>
+    <w:abstractNumId w:val="4"/>
   </w:num>
   <w:num w:numId="3" w16cid:durableId="91241926">
     <w:abstractNumId w:val="1"/>
@@ -667,11 +1120,14 @@
   <w:num w:numId="4" w16cid:durableId="98916547">
     <w:abstractNumId w:val="0"/>
   </w:num>
+  <w:num w:numId="5" w16cid:durableId="288048187">
+    <w:abstractNumId w:val="3"/>
+  </w:num>
 </w:numbering>
 </file>
 
 <file path=word/styles.xml><?xml version="1.0" encoding="utf-8"?>
-<w:styles xmlns:mc="http://schemas.openxmlformats.org/markup-compatibility/2006" xmlns:r="http://schemas.openxmlformats.org/officeDocument/2006/relationships" xmlns:w="http://schemas.openxmlformats.org/wordprocessingml/2006/main" xmlns:w14="http://schemas.microsoft.com/office/word/2010/wordml" xmlns:w15="http://schemas.microsoft.com/office/word/2012/wordml" xmlns:w16cex="http://schemas.microsoft.com/office/word/2018/wordml/cex" xmlns:w16cid="http://schemas.microsoft.com/office/word/2016/wordml/cid" xmlns:w16="http://schemas.microsoft.com/office/word/2018/wordml" xmlns:w16du="http://schemas.microsoft.com/office/word/2023/wordml/word16du" xmlns:w16sdtdh="http://schemas.microsoft.com/office/word/2020/wordml/sdtdatahash" xmlns:w16se="http://schemas.microsoft.com/office/word/2015/wordml/symex" mc:Ignorable="w14 w15 w16se w16cid w16 w16cex w16sdtdh w16du">
+<w:styles xmlns:mc="http://schemas.openxmlformats.org/markup-compatibility/2006" xmlns:r="http://schemas.openxmlformats.org/officeDocument/2006/relationships" xmlns:w="http://schemas.openxmlformats.org/wordprocessingml/2006/main" xmlns:w14="http://schemas.microsoft.com/office/word/2010/wordml" xmlns:w15="http://schemas.microsoft.com/office/word/2012/wordml" xmlns:w16cex="http://schemas.microsoft.com/office/word/2018/wordml/cex" xmlns:w16cid="http://schemas.microsoft.com/office/word/2016/wordml/cid" xmlns:w16="http://schemas.microsoft.com/office/word/2018/wordml" xmlns:w16du="http://schemas.microsoft.com/office/word/2023/wordml/word16du" xmlns:w16sdtdh="http://schemas.microsoft.com/office/word/2020/wordml/sdtdatahash" xmlns:w16sdtfl="http://schemas.microsoft.com/office/word/2024/wordml/sdtformatlock" xmlns:w16se="http://schemas.microsoft.com/office/word/2015/wordml/symex" mc:Ignorable="w14 w15 w16se w16cid w16 w16cex w16sdtdh w16sdtfl w16du">
   <w:docDefaults>
     <w:rPrDefault>
       <w:rPr>
@@ -1109,6 +1565,25 @@
       <w:contextualSpacing/>
     </w:pPr>
   </w:style>
+  <w:style w:type="table" w:styleId="TableGrid">
+    <w:name w:val="Table Grid"/>
+    <w:basedOn w:val="TableNormal"/>
+    <w:uiPriority w:val="39"/>
+    <w:rsid w:val="00A30B04"/>
+    <w:pPr>
+      <w:spacing w:after="0" w:line="240" w:lineRule="auto"/>
+    </w:pPr>
+    <w:tblPr>
+      <w:tblBorders>
+        <w:top w:val="single" w:sz="4" w:space="0" w:color="auto"/>
+        <w:left w:val="single" w:sz="4" w:space="0" w:color="auto"/>
+        <w:bottom w:val="single" w:sz="4" w:space="0" w:color="auto"/>
+        <w:right w:val="single" w:sz="4" w:space="0" w:color="auto"/>
+        <w:insideH w:val="single" w:sz="4" w:space="0" w:color="auto"/>
+        <w:insideV w:val="single" w:sz="4" w:space="0" w:color="auto"/>
+      </w:tblBorders>
+    </w:tblPr>
+  </w:style>
 </w:styles>
 </file>
 

</xml_diff>